<commit_message>
Ispravljena dokumentacija o bazi podataka.
</commit_message>
<xml_diff>
--- a/Faza4/specifikacija/SpecifikacijaBaze.docx
+++ b/Faza4/specifikacija/SpecifikacijaBaze.docx
@@ -4731,7 +4731,7 @@
           <w:noProof/>
           <w:lang w:val="sr-Latn-CS"/>
         </w:rPr>
-        <w:pict w14:anchorId="44456BF7">
+        <w:pict w14:anchorId="775D0C4D">
           <v:shapetype id="_x0000_t75" coordsize="21600,21600" o:spt="75" o:preferrelative="t" path="m@4@5l@4@11@9@11@9@5xe" filled="f" stroked="f">
             <v:stroke joinstyle="miter"/>
             <v:formulas>
@@ -4751,7 +4751,7 @@
             <v:path o:extrusionok="f" gradientshapeok="t" o:connecttype="rect"/>
             <o:lock v:ext="edit" aspectratio="t"/>
           </v:shapetype>
-          <v:shape id="_x0000_i1025" type="#_x0000_t75" style="width:6in;height:325.5pt">
+          <v:shape id="_x0000_i1038" type="#_x0000_t75" style="width:431.6pt;height:317.15pt">
             <v:imagedata r:id="rId8" o:title="baza"/>
           </v:shape>
         </w:pict>
@@ -5121,7 +5121,21 @@
           <w:noProof/>
           <w:lang w:val="sr-Latn-CS"/>
         </w:rPr>
-        <w:t>, Tekst, Slika, DatumVreme, IdK)</w:t>
+        <w:t>, Tekst, Slika, DatumVreme, IdK</w:t>
+      </w:r>
+      <w:r>
+        <w:rPr>
+          <w:noProof/>
+          <w:lang w:val="sr-Latn-CS"/>
+        </w:rPr>
+        <w:t>, IdG</w:t>
+      </w:r>
+      <w:r>
+        <w:rPr>
+          <w:noProof/>
+          <w:lang w:val="sr-Latn-CS"/>
+        </w:rPr>
+        <w:t>)</w:t>
       </w:r>
     </w:p>
     <w:p>
@@ -5160,7 +5174,28 @@
           <w:noProof/>
           <w:lang w:val="sr-Latn-CS"/>
         </w:rPr>
-        <w:t>, IdObj, IdK, Tekst)</w:t>
+        <w:t xml:space="preserve">, </w:t>
+      </w:r>
+      <w:r>
+        <w:rPr>
+          <w:noProof/>
+          <w:lang w:val="sr-Latn-CS"/>
+        </w:rPr>
+        <w:t>, Tekst</w:t>
+      </w:r>
+      <w:r>
+        <w:rPr>
+          <w:noProof/>
+          <w:lang w:val="sr-Latn-CS"/>
+        </w:rPr>
+        <w:t xml:space="preserve"> </w:t>
+      </w:r>
+      <w:r>
+        <w:rPr>
+          <w:noProof/>
+          <w:lang w:val="sr-Latn-CS"/>
+        </w:rPr>
+        <w:t>IdObj, IdK)</w:t>
       </w:r>
     </w:p>
     <w:p>
@@ -5193,84 +5228,6 @@
           <w:lang w:val="sr-Latn-CS"/>
         </w:rPr>
         <w:t>IdK, IdObj</w:t>
-      </w:r>
-      <w:r>
-        <w:rPr>
-          <w:noProof/>
-          <w:lang w:val="sr-Latn-CS"/>
-        </w:rPr>
-        <w:t>)</w:t>
-      </w:r>
-    </w:p>
-    <w:p>
-      <w:pPr>
-        <w:jc w:val="both"/>
-        <w:rPr>
-          <w:noProof/>
-          <w:lang w:val="sr-Latn-CS"/>
-        </w:rPr>
-      </w:pPr>
-      <w:r>
-        <w:rPr>
-          <w:b/>
-          <w:noProof/>
-          <w:lang w:val="sr-Latn-CS"/>
-        </w:rPr>
-        <w:t>GrupnaObjava</w:t>
-      </w:r>
-      <w:r>
-        <w:rPr>
-          <w:noProof/>
-          <w:lang w:val="sr-Latn-CS"/>
-        </w:rPr>
-        <w:t xml:space="preserve">( </w:t>
-      </w:r>
-      <w:r>
-        <w:rPr>
-          <w:noProof/>
-          <w:u w:val="single"/>
-          <w:lang w:val="sr-Latn-CS"/>
-        </w:rPr>
-        <w:t>IdObj</w:t>
-      </w:r>
-      <w:r>
-        <w:rPr>
-          <w:noProof/>
-          <w:lang w:val="sr-Latn-CS"/>
-        </w:rPr>
-        <w:t>, IdG)</w:t>
-      </w:r>
-    </w:p>
-    <w:p>
-      <w:pPr>
-        <w:jc w:val="both"/>
-        <w:rPr>
-          <w:noProof/>
-          <w:lang w:val="sr-Latn-CS"/>
-        </w:rPr>
-      </w:pPr>
-      <w:r>
-        <w:rPr>
-          <w:b/>
-          <w:noProof/>
-          <w:lang w:val="sr-Latn-CS"/>
-        </w:rPr>
-        <w:t>PrivatnaObjava</w:t>
-      </w:r>
-      <w:r>
-        <w:rPr>
-          <w:noProof/>
-          <w:lang w:val="sr-Latn-CS"/>
-        </w:rPr>
-        <w:t xml:space="preserve">( </w:t>
-      </w:r>
-      <w:r>
-        <w:rPr>
-          <w:noProof/>
-          <w:u w:val="single"/>
-          <w:lang w:val="sr-Latn-CS"/>
-        </w:rPr>
-        <w:t>IdObj</w:t>
       </w:r>
       <w:r>
         <w:rPr>
@@ -5414,72 +5371,70 @@
           <w:lang w:val="sr-Latn-CS"/>
         </w:rPr>
       </w:pPr>
-      <w:bookmarkStart w:id="49" w:name="_GoBack"/>
       <w:r>
         <w:rPr>
           <w:noProof/>
           <w:lang w:val="sr-Latn-CS"/>
         </w:rPr>
         <w:pict w14:anchorId="5D1D140C">
-          <v:shape id="_x0000_i1040" type="#_x0000_t75" style="width:431.25pt;height:168pt">
+          <v:shape id="_x0000_i1026" type="#_x0000_t75" style="width:431.6pt;height:168.15pt">
             <v:imagedata r:id="rId9" o:title="zahtevzaregistraciju"/>
           </v:shape>
         </w:pict>
       </w:r>
+    </w:p>
+    <w:p>
+      <w:pPr>
+        <w:jc w:val="both"/>
+        <w:rPr>
+          <w:noProof/>
+          <w:lang w:val="sr-Latn-CS"/>
+        </w:rPr>
+      </w:pPr>
+    </w:p>
+    <w:p>
+      <w:pPr>
+        <w:jc w:val="both"/>
+        <w:rPr>
+          <w:noProof/>
+          <w:lang w:val="sr-Latn-CS"/>
+        </w:rPr>
+      </w:pPr>
+    </w:p>
+    <w:p>
+      <w:pPr>
+        <w:pStyle w:val="Heading2"/>
+        <w:jc w:val="both"/>
+        <w:rPr>
+          <w:noProof/>
+          <w:lang w:val="sr-Latn-CS"/>
+        </w:rPr>
+      </w:pPr>
+      <w:bookmarkStart w:id="49" w:name="_Toc105790909"/>
+      <w:bookmarkStart w:id="50" w:name="_Toc132408039"/>
+      <w:r>
+        <w:rPr>
+          <w:noProof/>
+          <w:lang w:val="sr-Latn-CS"/>
+        </w:rPr>
+        <w:t>3.2</w:t>
+      </w:r>
+      <w:r>
+        <w:rPr>
+          <w:noProof/>
+          <w:lang w:val="sr-Latn-CS"/>
+        </w:rPr>
+        <w:tab/>
+      </w:r>
       <w:bookmarkEnd w:id="49"/>
-    </w:p>
-    <w:p>
-      <w:pPr>
-        <w:jc w:val="both"/>
-        <w:rPr>
-          <w:noProof/>
-          <w:lang w:val="sr-Latn-CS"/>
-        </w:rPr>
-      </w:pPr>
-    </w:p>
-    <w:p>
-      <w:pPr>
-        <w:jc w:val="both"/>
-        <w:rPr>
-          <w:noProof/>
-          <w:lang w:val="sr-Latn-CS"/>
-        </w:rPr>
-      </w:pPr>
-    </w:p>
-    <w:p>
-      <w:pPr>
-        <w:pStyle w:val="Heading2"/>
-        <w:jc w:val="both"/>
-        <w:rPr>
-          <w:noProof/>
-          <w:lang w:val="sr-Latn-CS"/>
-        </w:rPr>
-      </w:pPr>
-      <w:bookmarkStart w:id="50" w:name="_Toc105790909"/>
-      <w:bookmarkStart w:id="51" w:name="_Toc132408039"/>
-      <w:r>
-        <w:rPr>
-          <w:noProof/>
-          <w:lang w:val="sr-Latn-CS"/>
-        </w:rPr>
-        <w:t>3.2</w:t>
-      </w:r>
-      <w:r>
-        <w:rPr>
-          <w:noProof/>
-          <w:lang w:val="sr-Latn-CS"/>
-        </w:rPr>
-        <w:tab/>
+      <w:r>
+        <w:rPr>
+          <w:noProof/>
+          <w:lang w:val="sr-Latn-CS"/>
+        </w:rPr>
+        <w:t>Korisnik</w:t>
       </w:r>
       <w:bookmarkEnd w:id="50"/>
-      <w:r>
-        <w:rPr>
-          <w:noProof/>
-          <w:lang w:val="sr-Latn-CS"/>
-        </w:rPr>
-        <w:t>Korisnik</w:t>
-      </w:r>
-      <w:bookmarkEnd w:id="51"/>
     </w:p>
     <w:p>
       <w:pPr>
@@ -5528,7 +5483,7 @@
           <w:lang w:val="sr-Latn-CS"/>
         </w:rPr>
         <w:pict w14:anchorId="5F381A51">
-          <v:shape id="_x0000_i1027" type="#_x0000_t75" style="width:431.25pt;height:222pt">
+          <v:shape id="_x0000_i1027" type="#_x0000_t75" style="width:431.6pt;height:221.85pt">
             <v:imagedata r:id="rId10" o:title="korisnik"/>
           </v:shape>
         </w:pict>
@@ -5564,8 +5519,8 @@
           <w:lang w:val="sr-Latn-CS"/>
         </w:rPr>
       </w:pPr>
-      <w:bookmarkStart w:id="52" w:name="_Toc105790910"/>
-      <w:bookmarkStart w:id="53" w:name="_Toc132408040"/>
+      <w:bookmarkStart w:id="51" w:name="_Toc105790910"/>
+      <w:bookmarkStart w:id="52" w:name="_Toc132408040"/>
       <w:r>
         <w:rPr>
           <w:noProof/>
@@ -5587,15 +5542,15 @@
         </w:rPr>
         <w:tab/>
       </w:r>
+      <w:bookmarkEnd w:id="51"/>
+      <w:r>
+        <w:rPr>
+          <w:noProof/>
+          <w:lang w:val="sr-Latn-CS"/>
+        </w:rPr>
+        <w:t>Grupa</w:t>
+      </w:r>
       <w:bookmarkEnd w:id="52"/>
-      <w:r>
-        <w:rPr>
-          <w:noProof/>
-          <w:lang w:val="sr-Latn-CS"/>
-        </w:rPr>
-        <w:t>Grupa</w:t>
-      </w:r>
-      <w:bookmarkEnd w:id="53"/>
     </w:p>
     <w:p>
       <w:pPr>
@@ -5636,7 +5591,7 @@
           <w:lang w:val="sr-Latn-CS"/>
         </w:rPr>
         <w:pict w14:anchorId="4C46B6FF">
-          <v:shape id="_x0000_i1028" type="#_x0000_t75" style="width:431.25pt;height:129pt">
+          <v:shape id="_x0000_i1028" type="#_x0000_t75" style="width:431.15pt;height:129pt">
             <v:imagedata r:id="rId11" o:title="tabela_grupa"/>
           </v:shape>
         </w:pict>
@@ -5664,7 +5619,7 @@
           <w:lang w:val="sr-Latn-CS"/>
         </w:rPr>
       </w:pPr>
-      <w:bookmarkStart w:id="54" w:name="_Toc132408041"/>
+      <w:bookmarkStart w:id="53" w:name="_Toc132408041"/>
       <w:r>
         <w:rPr>
           <w:noProof/>
@@ -5672,7 +5627,7 @@
         </w:rPr>
         <w:t>ZahtevZaPrijateljstvo</w:t>
       </w:r>
-      <w:bookmarkEnd w:id="54"/>
+      <w:bookmarkEnd w:id="53"/>
     </w:p>
     <w:p>
       <w:pPr>
@@ -5715,7 +5670,7 @@
           <w:lang w:val="sr-Latn-CS"/>
         </w:rPr>
         <w:pict w14:anchorId="623C5CBC">
-          <v:shape id="_x0000_i1029" type="#_x0000_t75" style="width:6in;height:88.5pt">
+          <v:shape id="_x0000_i1029" type="#_x0000_t75" style="width:6in;height:88.65pt">
             <v:imagedata r:id="rId12" o:title="zahtevzaprijateljstvo"/>
           </v:shape>
         </w:pict>
@@ -5742,7 +5697,7 @@
           <w:lang w:val="sr-Latn-CS"/>
         </w:rPr>
       </w:pPr>
-      <w:bookmarkStart w:id="55" w:name="_Toc132408042"/>
+      <w:bookmarkStart w:id="54" w:name="_Toc132408042"/>
       <w:r>
         <w:rPr>
           <w:noProof/>
@@ -5750,7 +5705,7 @@
         </w:rPr>
         <w:t>JePrijatelj</w:t>
       </w:r>
-      <w:bookmarkEnd w:id="55"/>
+      <w:bookmarkEnd w:id="54"/>
     </w:p>
     <w:p>
       <w:pPr>
@@ -5803,7 +5758,7 @@
           <w:lang w:val="sr-Latn-CS"/>
         </w:rPr>
         <w:pict w14:anchorId="7538DDCF">
-          <v:shape id="_x0000_i1030" type="#_x0000_t75" style="width:6in;height:88.5pt">
+          <v:shape id="_x0000_i1030" type="#_x0000_t75" style="width:6in;height:88.65pt">
             <v:imagedata r:id="rId13" o:title="je_prijatelj"/>
           </v:shape>
         </w:pict>
@@ -5886,7 +5841,7 @@
           <w:lang w:val="sr-Latn-CS"/>
         </w:rPr>
       </w:pPr>
-      <w:bookmarkStart w:id="56" w:name="_Toc132408043"/>
+      <w:bookmarkStart w:id="55" w:name="_Toc132408043"/>
       <w:r>
         <w:rPr>
           <w:noProof/>
@@ -5894,7 +5849,7 @@
         </w:rPr>
         <w:t>JeClan</w:t>
       </w:r>
-      <w:bookmarkEnd w:id="56"/>
+      <w:bookmarkEnd w:id="55"/>
     </w:p>
     <w:p>
       <w:pPr>
@@ -5930,7 +5885,7 @@
           <w:lang w:val="sr-Latn-CS"/>
         </w:rPr>
         <w:pict w14:anchorId="730ED794">
-          <v:shape id="_x0000_i1031" type="#_x0000_t75" style="width:431.25pt;height:99.75pt">
+          <v:shape id="_x0000_i1031" type="#_x0000_t75" style="width:431.15pt;height:99.9pt">
             <v:imagedata r:id="rId14" o:title="je_clan"/>
           </v:shape>
         </w:pict>
@@ -5965,7 +5920,7 @@
           <w:lang w:val="sr-Latn-CS"/>
         </w:rPr>
       </w:pPr>
-      <w:bookmarkStart w:id="57" w:name="_Toc132408044"/>
+      <w:bookmarkStart w:id="56" w:name="_Toc132408044"/>
       <w:r>
         <w:rPr>
           <w:noProof/>
@@ -5973,54 +5928,54 @@
         </w:rPr>
         <w:t>Objava</w:t>
       </w:r>
-      <w:bookmarkEnd w:id="57"/>
-    </w:p>
-    <w:p>
-      <w:pPr>
-        <w:rPr>
-          <w:lang w:val="sr-Latn-CS"/>
-        </w:rPr>
-      </w:pPr>
-    </w:p>
-    <w:p>
-      <w:pPr>
-        <w:ind w:firstLine="720"/>
-        <w:rPr>
-          <w:lang w:val="sr-Latn-CS"/>
-        </w:rPr>
-      </w:pPr>
-      <w:r>
-        <w:rPr>
-          <w:lang w:val="sr-Latn-CS"/>
-        </w:rPr>
-        <w:t>Objava je generalizaciona tabela za privatnu i grupnu objavu.</w:t>
-      </w:r>
-    </w:p>
-    <w:p>
-      <w:pPr>
-        <w:ind w:firstLine="720"/>
-        <w:rPr>
-          <w:lang w:val="sr-Latn-CS"/>
-        </w:rPr>
-      </w:pPr>
-    </w:p>
-    <w:p>
-      <w:pPr>
-        <w:jc w:val="both"/>
-        <w:rPr>
-          <w:lang w:val="sr-Latn-CS"/>
-        </w:rPr>
-      </w:pPr>
-      <w:r>
-        <w:rPr>
-          <w:lang w:val="sr-Latn-CS"/>
-        </w:rPr>
-        <w:pict w14:anchorId="04915B2E">
-          <v:shape id="_x0000_i1032" type="#_x0000_t75" style="width:431.25pt;height:145.5pt">
+      <w:bookmarkEnd w:id="56"/>
+    </w:p>
+    <w:p>
+      <w:pPr>
+        <w:rPr>
+          <w:lang w:val="sr-Latn-CS"/>
+        </w:rPr>
+      </w:pPr>
+    </w:p>
+    <w:p>
+      <w:pPr>
+        <w:ind w:left="720"/>
+        <w:rPr>
+          <w:lang w:val="sr-Latn-RS"/>
+        </w:rPr>
+      </w:pPr>
+      <w:r>
+        <w:rPr>
+          <w:lang w:val="sr-Latn-CS"/>
+        </w:rPr>
+        <w:t>Objava je tabela u kojoj se nalaze i privatne i grupne objave. I</w:t>
+      </w:r>
+      <w:r>
+        <w:rPr>
+          <w:lang w:val="sr-Latn-RS"/>
+        </w:rPr>
+        <w:t>zvršena je redukcija te dve tabele u jednu, koja se zove Objava.</w:t>
+      </w:r>
+    </w:p>
+    <w:p>
+      <w:pPr>
+        <w:jc w:val="both"/>
+        <w:rPr>
+          <w:lang w:val="sr-Latn-CS"/>
+        </w:rPr>
+      </w:pPr>
+      <w:r>
+        <w:rPr>
+          <w:lang w:val="sr-Latn-CS"/>
+        </w:rPr>
+        <w:pict w14:anchorId="411D45B5">
+          <v:shape id="_x0000_i1042" type="#_x0000_t75" style="width:431.6pt;height:164.4pt">
             <v:imagedata r:id="rId15" o:title="objava"/>
           </v:shape>
         </w:pict>
       </w:r>
+      <w:bookmarkStart w:id="57" w:name="_GoBack"/>
+      <w:bookmarkEnd w:id="57"/>
     </w:p>
     <w:p>
       <w:pPr>
@@ -6094,7 +6049,7 @@
           <w:lang w:val="sr-Latn-CS"/>
         </w:rPr>
         <w:pict w14:anchorId="354D372F">
-          <v:shape id="_x0000_i1038" type="#_x0000_t75" style="width:6in;height:116.25pt">
+          <v:shape id="_x0000_i1033" type="#_x0000_t75" style="width:6in;height:116.1pt">
             <v:imagedata r:id="rId16" o:title="komentar"/>
           </v:shape>
         </w:pict>
@@ -6236,7 +6191,7 @@
           <w:lang w:val="sr-Latn-CS"/>
         </w:rPr>
         <w:pict w14:anchorId="0446DA12">
-          <v:shape id="_x0000_i1034" type="#_x0000_t75" style="width:6in;height:94.5pt">
+          <v:shape id="_x0000_i1034" type="#_x0000_t75" style="width:6in;height:94.45pt">
             <v:imagedata r:id="rId17" o:title="lajkovao"/>
           </v:shape>
         </w:pict>
@@ -6253,145 +6208,12 @@
     <w:p>
       <w:pPr>
         <w:pStyle w:val="Heading2"/>
-        <w:numPr>
-          <w:ilvl w:val="1"/>
-          <w:numId w:val="2"/>
-        </w:numPr>
-        <w:jc w:val="both"/>
-        <w:rPr>
-          <w:noProof/>
-          <w:lang w:val="sr-Latn-CS"/>
-        </w:rPr>
-      </w:pPr>
-      <w:bookmarkStart w:id="60" w:name="_Toc132408047"/>
-      <w:r>
-        <w:rPr>
-          <w:noProof/>
-          <w:lang w:val="sr-Latn-CS"/>
-        </w:rPr>
-        <w:t>GrupnaObjava</w:t>
-      </w:r>
-      <w:bookmarkEnd w:id="60"/>
-    </w:p>
-    <w:p>
-      <w:pPr>
-        <w:rPr>
-          <w:lang w:val="sr-Latn-CS"/>
-        </w:rPr>
-      </w:pPr>
-    </w:p>
-    <w:p>
-      <w:pPr>
-        <w:ind w:left="720"/>
-        <w:rPr>
-          <w:lang w:val="sr-Latn-CS"/>
-        </w:rPr>
-      </w:pPr>
-      <w:r>
-        <w:rPr>
-          <w:lang w:val="sr-Latn-CS"/>
-        </w:rPr>
-        <w:t>Ova tabela je  izvedena iz tabele objava (to je njena specijalizacija). U njoj se nalaze objave iz različitih grupa.</w:t>
-      </w:r>
-    </w:p>
-    <w:p>
-      <w:pPr>
-        <w:jc w:val="both"/>
-        <w:rPr>
-          <w:lang w:val="sr-Latn-CS"/>
-        </w:rPr>
-      </w:pPr>
-    </w:p>
-    <w:p>
-      <w:pPr>
-        <w:jc w:val="both"/>
-        <w:rPr>
-          <w:lang w:val="sr-Latn-CS"/>
-        </w:rPr>
-      </w:pPr>
-      <w:r>
-        <w:rPr>
-          <w:lang w:val="sr-Latn-CS"/>
-        </w:rPr>
-        <w:pict w14:anchorId="0C8A1F5D">
-          <v:shape id="_x0000_i1035" type="#_x0000_t75" style="width:6in;height:97.5pt">
-            <v:imagedata r:id="rId18" o:title="grupnaobjava"/>
-          </v:shape>
-        </w:pict>
-      </w:r>
-    </w:p>
-    <w:p>
-      <w:pPr>
-        <w:pStyle w:val="Heading2"/>
-        <w:numPr>
-          <w:ilvl w:val="1"/>
-          <w:numId w:val="2"/>
-        </w:numPr>
-        <w:jc w:val="both"/>
-        <w:rPr>
-          <w:noProof/>
-          <w:lang w:val="sr-Latn-CS"/>
-        </w:rPr>
-      </w:pPr>
-      <w:bookmarkStart w:id="61" w:name="_Toc132408048"/>
-      <w:r>
-        <w:rPr>
-          <w:noProof/>
-          <w:lang w:val="sr-Latn-CS"/>
-        </w:rPr>
-        <w:t>PrivatnaObjava</w:t>
-      </w:r>
-      <w:bookmarkEnd w:id="61"/>
-    </w:p>
-    <w:p>
-      <w:pPr>
-        <w:ind w:left="720"/>
-        <w:rPr>
-          <w:lang w:val="sr-Latn-CS"/>
-        </w:rPr>
-      </w:pPr>
-    </w:p>
-    <w:p>
-      <w:pPr>
-        <w:ind w:left="720"/>
-        <w:jc w:val="both"/>
-        <w:rPr>
-          <w:lang w:val="sr-Latn-CS"/>
-        </w:rPr>
-      </w:pPr>
-      <w:r>
-        <w:rPr>
-          <w:lang w:val="sr-Latn-CS"/>
-        </w:rPr>
-        <w:t>Ova tabela je specijalizacija tabele objava, sadrži objave svakog korisnika, koje je napisao na profilu i koje vide svi njegovi prijatelji.</w:t>
-      </w:r>
-    </w:p>
-    <w:p>
-      <w:pPr>
-        <w:jc w:val="both"/>
-        <w:rPr>
-          <w:lang w:val="sr-Latn-CS"/>
-        </w:rPr>
-      </w:pPr>
-    </w:p>
-    <w:p>
-      <w:pPr>
-        <w:pStyle w:val="Heading2"/>
-        <w:jc w:val="both"/>
-      </w:pPr>
-      <w:bookmarkStart w:id="62" w:name="_Toc132408049"/>
-      <w:r>
-        <w:pict w14:anchorId="3AFCB09C">
-          <v:shape id="_x0000_i1036" type="#_x0000_t75" style="width:431.25pt;height:62.25pt">
-            <v:imagedata r:id="rId19" o:title="privatnaobjava"/>
-          </v:shape>
-        </w:pict>
-      </w:r>
-      <w:bookmarkEnd w:id="62"/>
+        <w:jc w:val="both"/>
+      </w:pPr>
     </w:p>
     <w:sectPr>
-      <w:headerReference w:type="default" r:id="rId20"/>
-      <w:footerReference w:type="default" r:id="rId21"/>
+      <w:headerReference w:type="default" r:id="rId18"/>
+      <w:footerReference w:type="default" r:id="rId19"/>
       <w:pgSz w:w="12240" w:h="15840"/>
       <w:pgMar w:top="1134" w:right="1800" w:bottom="1440" w:left="1800" w:header="708" w:footer="708" w:gutter="0"/>
       <w:cols w:space="708"/>
@@ -6490,7 +6312,7 @@
         <w:noProof/>
         <w:lang w:val="pl-PL"/>
       </w:rPr>
-      <w:t>5</w:t>
+      <w:t>8</w:t>
     </w:r>
     <w:r>
       <w:rPr>
@@ -8479,7 +8301,7 @@
 </file>
 
 <file path=customXml/itemProps1.xml><?xml version="1.0" encoding="utf-8"?>
-<ds:datastoreItem xmlns:ds="http://schemas.openxmlformats.org/officeDocument/2006/customXml" ds:itemID="{74FDD92E-9C56-4ADA-8D57-DF0F9BE4FB71}">
+<ds:datastoreItem xmlns:ds="http://schemas.openxmlformats.org/officeDocument/2006/customXml" ds:itemID="{1314DD0E-1030-45D5-A94D-9D9CF10BD4D1}">
   <ds:schemaRefs>
     <ds:schemaRef ds:uri="http://schemas.openxmlformats.org/officeDocument/2006/bibliography"/>
   </ds:schemaRefs>

</xml_diff>

<commit_message>
Ispravljen tip datuma u specifikaciji baze u timestamp
</commit_message>
<xml_diff>
--- a/Faza4/specifikacija/SpecifikacijaBaze.docx
+++ b/Faza4/specifikacija/SpecifikacijaBaze.docx
@@ -4751,7 +4751,7 @@
             <v:path o:extrusionok="f" gradientshapeok="t" o:connecttype="rect"/>
             <o:lock v:ext="edit" aspectratio="t"/>
           </v:shapetype>
-          <v:shape id="_x0000_i1038" type="#_x0000_t75" style="width:431.6pt;height:317.15pt">
+          <v:shape id="_x0000_i1025" type="#_x0000_t75" style="width:431.25pt;height:317.25pt">
             <v:imagedata r:id="rId8" o:title="baza"/>
           </v:shape>
         </w:pict>
@@ -5181,14 +5181,7 @@
           <w:noProof/>
           <w:lang w:val="sr-Latn-CS"/>
         </w:rPr>
-        <w:t>, Tekst</w:t>
-      </w:r>
-      <w:r>
-        <w:rPr>
-          <w:noProof/>
-          <w:lang w:val="sr-Latn-CS"/>
-        </w:rPr>
-        <w:t xml:space="preserve"> </w:t>
+        <w:t xml:space="preserve">, Tekst </w:t>
       </w:r>
       <w:r>
         <w:rPr>
@@ -5377,7 +5370,7 @@
           <w:lang w:val="sr-Latn-CS"/>
         </w:rPr>
         <w:pict w14:anchorId="5D1D140C">
-          <v:shape id="_x0000_i1026" type="#_x0000_t75" style="width:431.6pt;height:168.15pt">
+          <v:shape id="_x0000_i1026" type="#_x0000_t75" style="width:431.25pt;height:168pt">
             <v:imagedata r:id="rId9" o:title="zahtevzaregistraciju"/>
           </v:shape>
         </w:pict>
@@ -5483,7 +5476,7 @@
           <w:lang w:val="sr-Latn-CS"/>
         </w:rPr>
         <w:pict w14:anchorId="5F381A51">
-          <v:shape id="_x0000_i1027" type="#_x0000_t75" style="width:431.6pt;height:221.85pt">
+          <v:shape id="_x0000_i1027" type="#_x0000_t75" style="width:431.25pt;height:222pt">
             <v:imagedata r:id="rId10" o:title="korisnik"/>
           </v:shape>
         </w:pict>
@@ -5521,6 +5514,16 @@
       </w:pPr>
       <w:bookmarkStart w:id="51" w:name="_Toc105790910"/>
       <w:bookmarkStart w:id="52" w:name="_Toc132408040"/>
+    </w:p>
+    <w:p>
+      <w:pPr>
+        <w:pStyle w:val="Heading2"/>
+        <w:jc w:val="both"/>
+        <w:rPr>
+          <w:noProof/>
+          <w:lang w:val="sr-Latn-CS"/>
+        </w:rPr>
+      </w:pPr>
       <w:r>
         <w:rPr>
           <w:noProof/>
@@ -5570,7 +5573,6 @@
         <w:rPr>
           <w:lang w:val="sr-Latn-CS"/>
         </w:rPr>
-        <w:lastRenderedPageBreak/>
         <w:t xml:space="preserve">Ova tabela </w:t>
       </w:r>
       <w:r>
@@ -5591,7 +5593,7 @@
           <w:lang w:val="sr-Latn-CS"/>
         </w:rPr>
         <w:pict w14:anchorId="4C46B6FF">
-          <v:shape id="_x0000_i1028" type="#_x0000_t75" style="width:431.15pt;height:129pt">
+          <v:shape id="_x0000_i1028" type="#_x0000_t75" style="width:431.25pt;height:129pt">
             <v:imagedata r:id="rId11" o:title="tabela_grupa"/>
           </v:shape>
         </w:pict>
@@ -5670,7 +5672,7 @@
           <w:lang w:val="sr-Latn-CS"/>
         </w:rPr>
         <w:pict w14:anchorId="623C5CBC">
-          <v:shape id="_x0000_i1029" type="#_x0000_t75" style="width:6in;height:88.65pt">
+          <v:shape id="_x0000_i1029" type="#_x0000_t75" style="width:6in;height:88.5pt">
             <v:imagedata r:id="rId12" o:title="zahtevzaprijateljstvo"/>
           </v:shape>
         </w:pict>
@@ -5758,7 +5760,7 @@
           <w:lang w:val="sr-Latn-CS"/>
         </w:rPr>
         <w:pict w14:anchorId="7538DDCF">
-          <v:shape id="_x0000_i1030" type="#_x0000_t75" style="width:6in;height:88.65pt">
+          <v:shape id="_x0000_i1030" type="#_x0000_t75" style="width:6in;height:88.5pt">
             <v:imagedata r:id="rId13" o:title="je_prijatelj"/>
           </v:shape>
         </w:pict>
@@ -5847,6 +5849,7 @@
           <w:noProof/>
           <w:lang w:val="sr-Latn-CS"/>
         </w:rPr>
+        <w:lastRenderedPageBreak/>
         <w:t>JeClan</w:t>
       </w:r>
       <w:bookmarkEnd w:id="55"/>
@@ -5869,7 +5872,6 @@
         <w:rPr>
           <w:lang w:val="sr-Latn-CS"/>
         </w:rPr>
-        <w:lastRenderedPageBreak/>
         <w:t>Ova vezna tabela sadrži grupe i njihove članove. Korisnik može biti član više grupa i grupa može da ima više članova.</w:t>
       </w:r>
     </w:p>
@@ -5885,7 +5887,7 @@
           <w:lang w:val="sr-Latn-CS"/>
         </w:rPr>
         <w:pict w14:anchorId="730ED794">
-          <v:shape id="_x0000_i1031" type="#_x0000_t75" style="width:431.15pt;height:99.9pt">
+          <v:shape id="_x0000_i1031" type="#_x0000_t75" style="width:431.25pt;height:99.75pt">
             <v:imagedata r:id="rId14" o:title="je_clan"/>
           </v:shape>
         </w:pict>
@@ -5964,18 +5966,18 @@
           <w:lang w:val="sr-Latn-CS"/>
         </w:rPr>
       </w:pPr>
-      <w:r>
-        <w:rPr>
-          <w:lang w:val="sr-Latn-CS"/>
-        </w:rPr>
-        <w:pict w14:anchorId="411D45B5">
-          <v:shape id="_x0000_i1042" type="#_x0000_t75" style="width:431.6pt;height:164.4pt">
+      <w:bookmarkStart w:id="57" w:name="_GoBack"/>
+      <w:bookmarkEnd w:id="57"/>
+      <w:r>
+        <w:rPr>
+          <w:lang w:val="sr-Latn-CS"/>
+        </w:rPr>
+        <w:pict w14:anchorId="496F9C0E">
+          <v:shape id="_x0000_i1036" type="#_x0000_t75" style="width:6in;height:162.75pt">
             <v:imagedata r:id="rId15" o:title="objava"/>
           </v:shape>
         </w:pict>
       </w:r>
-      <w:bookmarkStart w:id="57" w:name="_GoBack"/>
-      <w:bookmarkEnd w:id="57"/>
     </w:p>
     <w:p>
       <w:pPr>
@@ -6049,7 +6051,7 @@
           <w:lang w:val="sr-Latn-CS"/>
         </w:rPr>
         <w:pict w14:anchorId="354D372F">
-          <v:shape id="_x0000_i1033" type="#_x0000_t75" style="width:6in;height:116.1pt">
+          <v:shape id="_x0000_i1033" type="#_x0000_t75" style="width:6in;height:116.25pt">
             <v:imagedata r:id="rId16" o:title="komentar"/>
           </v:shape>
         </w:pict>
@@ -6191,7 +6193,7 @@
           <w:lang w:val="sr-Latn-CS"/>
         </w:rPr>
         <w:pict w14:anchorId="0446DA12">
-          <v:shape id="_x0000_i1034" type="#_x0000_t75" style="width:6in;height:94.45pt">
+          <v:shape id="_x0000_i1034" type="#_x0000_t75" style="width:6in;height:94.5pt">
             <v:imagedata r:id="rId17" o:title="lajkovao"/>
           </v:shape>
         </w:pict>
@@ -8301,7 +8303,7 @@
 </file>
 
 <file path=customXml/itemProps1.xml><?xml version="1.0" encoding="utf-8"?>
-<ds:datastoreItem xmlns:ds="http://schemas.openxmlformats.org/officeDocument/2006/customXml" ds:itemID="{1314DD0E-1030-45D5-A94D-9D9CF10BD4D1}">
+<ds:datastoreItem xmlns:ds="http://schemas.openxmlformats.org/officeDocument/2006/customXml" ds:itemID="{70D8415C-0E18-4DD5-921A-B224C85C1562}">
   <ds:schemaRefs>
     <ds:schemaRef ds:uri="http://schemas.openxmlformats.org/officeDocument/2006/bibliography"/>
   </ds:schemaRefs>

</xml_diff>